<commit_message>
atualizado doc da prova pra renderizar alternativas
</commit_message>
<xml_diff>
--- a/static/prova.docx
+++ b/static/prova.docx
@@ -9,99 +9,424 @@
     </w:p>
     <w:p/>
     <w:p>
-      <w:pPr>
-        <w:pStyle w:val="PargrafodaLista"/>
-        <w:numPr>
-          <w:ilvl w:val="0"/>
-          <w:numId w:val="1"/>
-        </w:numPr>
-      </w:pPr>
-      <w:proofErr w:type="gramStart"/>
-      <w:r>
-        <w:t xml:space="preserve">Na programação orientada a objetos, o conceito de herdar uma classe e adicionar apenas o código que torne a nova classe diferente da classe herdada denomina-se :</w:t>
+      <w:r>
+        <w:t xml:space="preserve">2 - </w:t>
+      </w:r>
+      <w:r>
+        <w:t xml:space="preserve">Nas estruturas conhecidas como árvores, o nó do topo da árvore, do qual descendem os demais nós, denomina-se nó :</w:t>
+      </w:r>
+    </w:p>
+    <w:p>
+      <w:r>
+        <w:tab/>
+        <w:t xml:space="preserve"/>
+      </w:r>
+    </w:p>
+    <w:p>
+      <w:r>
+        <w:tab/>
+        <w:t xml:space="preserve">() interior.</w:t>
+      </w:r>
+    </w:p>
+    <w:p>
+      <w:r>
+        <w:tab/>
+        <w:t xml:space="preserve"/>
+      </w:r>
+    </w:p>
+    <w:p>
+      <w:r>
+        <w:tab/>
+        <w:t xml:space="preserve">() terminal.</w:t>
+      </w:r>
+    </w:p>
+    <w:p>
+      <w:r>
+        <w:tab/>
+        <w:t xml:space="preserve"/>
+      </w:r>
+    </w:p>
+    <w:p>
+      <w:r>
+        <w:tab/>
+        <w:t xml:space="preserve">() raiz.</w:t>
+      </w:r>
+    </w:p>
+    <w:p>
+      <w:r>
+        <w:tab/>
+        <w:t xml:space="preserve"/>
+      </w:r>
+    </w:p>
+    <w:p>
+      <w:r>
+        <w:tab/>
+        <w:t xml:space="preserve">() exterior.</w:t>
+      </w:r>
+    </w:p>
+    <w:p>
+      <w:r>
+        <w:tab/>
+        <w:t xml:space="preserve"/>
+      </w:r>
+    </w:p>
+    <w:p>
+      <w:r>
+        <w:tab/>
+        <w:t xml:space="preserve">() filho.</w:t>
+      </w:r>
+    </w:p>
+    <w:p>
+      <w:r>
+        <w:tab/>
+        <w:t xml:space="preserve"/>
+      </w:r>
+    </w:p>
+    <w:p>
+      <w:pPr>
+        <w:ind w:left="360"/>
+      </w:pPr>
+    </w:p>
+    <w:p>
+      <w:r>
+        <w:t xml:space="preserve"/>
       </w:r>
     </w:p>
     <w:p/>
     <w:p>
       <w:r>
+        <w:t xml:space="preserve">3 - </w:t>
+      </w:r>
+      <w:r>
+        <w:t xml:space="preserve">A fase do ciclo de vida de um Servlet que ocorre no instante em que é feita a carga da aplicação pelo Servlet Container denomina-se  :</w:t>
+      </w:r>
+    </w:p>
+    <w:p>
+      <w:r>
+        <w:tab/>
+        <w:t xml:space="preserve"/>
+      </w:r>
+    </w:p>
+    <w:p>
+      <w:r>
+        <w:tab/>
+        <w:t xml:space="preserve">() commit.</w:t>
+      </w:r>
+    </w:p>
+    <w:p>
+      <w:r>
+        <w:tab/>
+        <w:t xml:space="preserve"/>
+      </w:r>
+    </w:p>
+    <w:p>
+      <w:r>
+        <w:tab/>
+        <w:t xml:space="preserve">() processamento.</w:t>
+      </w:r>
+    </w:p>
+    <w:p>
+      <w:r>
+        <w:tab/>
+        <w:t xml:space="preserve"/>
+      </w:r>
+    </w:p>
+    <w:p>
+      <w:r>
+        <w:tab/>
+        <w:t xml:space="preserve">() atendimento de requisições.</w:t>
+      </w:r>
+    </w:p>
+    <w:p>
+      <w:r>
+        <w:tab/>
+        <w:t xml:space="preserve"/>
+      </w:r>
+    </w:p>
+    <w:p>
+      <w:r>
+        <w:tab/>
+        <w:t xml:space="preserve">() inicialização.</w:t>
+      </w:r>
+    </w:p>
+    <w:p>
+      <w:r>
+        <w:tab/>
+        <w:t xml:space="preserve"/>
+      </w:r>
+    </w:p>
+    <w:p>
+      <w:r>
+        <w:tab/>
+        <w:t xml:space="preserve">() finalização.</w:t>
+      </w:r>
+    </w:p>
+    <w:p>
+      <w:r>
+        <w:tab/>
+        <w:t xml:space="preserve"/>
+      </w:r>
+    </w:p>
+    <w:p>
+      <w:pPr>
+        <w:ind w:left="360"/>
+      </w:pPr>
+    </w:p>
+    <w:p>
+      <w:r>
         <w:t xml:space="preserve"/>
       </w:r>
     </w:p>
     <w:p/>
     <w:p>
-      <w:pPr>
-        <w:pStyle w:val="PargrafodaLista"/>
-        <w:numPr>
-          <w:ilvl w:val="0"/>
-          <w:numId w:val="1"/>
-        </w:numPr>
-      </w:pPr>
-      <w:proofErr w:type="gramStart"/>
-      <w:r>
-        <w:t xml:space="preserve">No SGBD Oracle, a opção que faz parte da sintaxe do comando para criar uma sequência e tem a função de não permitir que uma sequência volte ao seu início quando chegar ao seu final denomina-se  :</w:t>
+      <w:r>
+        <w:t xml:space="preserve">4 - </w:t>
+      </w:r>
+      <w:r>
+        <w:t xml:space="preserve">No que se refere ao modelo entidade-relacionamento (MER) apresentado acima, assinale a alternativa correta. :</w:t>
+      </w:r>
+    </w:p>
+    <w:p>
+      <w:r>
+        <w:tab/>
+        <w:t xml:space="preserve"/>
+      </w:r>
+    </w:p>
+    <w:p>
+      <w:r>
+        <w:tab/>
+        <w:t xml:space="preserve">() É obrigatório que um analista esteja alocado em, no mínimo, um projeto.</w:t>
+      </w:r>
+    </w:p>
+    <w:p>
+      <w:r>
+        <w:tab/>
+        <w:t xml:space="preserve"/>
+      </w:r>
+    </w:p>
+    <w:p>
+      <w:r>
+        <w:tab/>
+        <w:t xml:space="preserve">() O atributo Data foi inserido em local incorreto, uma vez que não se pode inserir atributos em relacionamentos.</w:t>
+      </w:r>
+    </w:p>
+    <w:p>
+      <w:r>
+        <w:tab/>
+        <w:t xml:space="preserve"/>
+      </w:r>
+    </w:p>
+    <w:p>
+      <w:r>
+        <w:tab/>
+        <w:t xml:space="preserve">() Há um erro se semântica grave, pois não é permitido, em um único MER, haver dois atributos com o mesmo nome.</w:t>
+      </w:r>
+    </w:p>
+    <w:p>
+      <w:r>
+        <w:tab/>
+        <w:t xml:space="preserve"/>
+      </w:r>
+    </w:p>
+    <w:p>
+      <w:r>
+        <w:tab/>
+        <w:t xml:space="preserve">() O relacionamento é do tipo binário.</w:t>
+      </w:r>
+    </w:p>
+    <w:p>
+      <w:r>
+        <w:tab/>
+        <w:t xml:space="preserve"/>
+      </w:r>
+    </w:p>
+    <w:p>
+      <w:r>
+        <w:tab/>
+        <w:t xml:space="preserve">() ANALISTA é uma entidade fraca.</w:t>
+      </w:r>
+    </w:p>
+    <w:p>
+      <w:r>
+        <w:tab/>
+        <w:t xml:space="preserve"/>
+      </w:r>
+    </w:p>
+    <w:p>
+      <w:pPr>
+        <w:ind w:left="360"/>
+      </w:pPr>
+    </w:p>
+    <w:p>
+      <w:r>
+        <w:t xml:space="preserve"/>
       </w:r>
     </w:p>
     <w:p/>
     <w:p>
       <w:r>
+        <w:t xml:space="preserve">5 - </w:t>
+      </w:r>
+      <w:r>
+        <w:t xml:space="preserve">O dispositivo de caractere é um tipo de dispositivo de E/S, o qual envia ou recebe um fluxo de caracteres, sem considerar qualquer estrutura de blocos. Ele não é endereçável e não dispõe de nenhuma operação de posicionamento. Assinale a alternativa que apresenta exemplos desse tipo de dispositivo de E/S. :</w:t>
+      </w:r>
+    </w:p>
+    <w:p>
+      <w:r>
+        <w:tab/>
+        <w:t xml:space="preserve"/>
+      </w:r>
+    </w:p>
+    <w:p>
+      <w:r>
+        <w:tab/>
+        <w:t xml:space="preserve">() discos rígidos, CD-ROMs e pen drives</w:t>
+      </w:r>
+    </w:p>
+    <w:p>
+      <w:r>
+        <w:tab/>
+        <w:t xml:space="preserve"/>
+      </w:r>
+    </w:p>
+    <w:p>
+      <w:r>
+        <w:tab/>
+        <w:t xml:space="preserve">() discos rígidos, interfaces de redes e mouses</w:t>
+      </w:r>
+    </w:p>
+    <w:p>
+      <w:r>
+        <w:tab/>
+        <w:t xml:space="preserve"/>
+      </w:r>
+    </w:p>
+    <w:p>
+      <w:r>
+        <w:tab/>
+        <w:t xml:space="preserve">() impressoras, interfaces de redes e mouses</w:t>
+      </w:r>
+    </w:p>
+    <w:p>
+      <w:r>
+        <w:tab/>
+        <w:t xml:space="preserve"/>
+      </w:r>
+    </w:p>
+    <w:p>
+      <w:r>
+        <w:tab/>
+        <w:t xml:space="preserve">() interfaces de redes, CD-ROMs e pen drives</w:t>
+      </w:r>
+    </w:p>
+    <w:p>
+      <w:r>
+        <w:tab/>
+        <w:t xml:space="preserve"/>
+      </w:r>
+    </w:p>
+    <w:p>
+      <w:r>
+        <w:tab/>
+        <w:t xml:space="preserve">() discos rígidos, impressoras e pen drives</w:t>
+      </w:r>
+    </w:p>
+    <w:p>
+      <w:r>
+        <w:tab/>
+        <w:t xml:space="preserve"/>
+      </w:r>
+    </w:p>
+    <w:p>
+      <w:pPr>
+        <w:ind w:left="360"/>
+      </w:pPr>
+    </w:p>
+    <w:p>
+      <w:r>
         <w:t xml:space="preserve"/>
       </w:r>
     </w:p>
     <w:p/>
     <w:p>
-      <w:pPr>
-        <w:pStyle w:val="PargrafodaLista"/>
-        <w:numPr>
-          <w:ilvl w:val="0"/>
-          <w:numId w:val="1"/>
-        </w:numPr>
-      </w:pPr>
-      <w:proofErr w:type="gramStart"/>
-      <w:r>
-        <w:t xml:space="preserve">No Sistema de Gerenciamento de Banco de Dados (SGBD) Oracle, o processo que tem como função escrever os blocos modificados do database buffer cache nos arquivos de dados físicos denomina-se :</w:t>
-      </w:r>
-    </w:p>
-    <w:p/>
-    <w:p>
-      <w:r>
-        <w:t xml:space="preserve"/>
-      </w:r>
-    </w:p>
-    <w:p/>
-    <w:p>
-      <w:pPr>
-        <w:pStyle w:val="PargrafodaLista"/>
-        <w:numPr>
-          <w:ilvl w:val="0"/>
-          <w:numId w:val="1"/>
-        </w:numPr>
-      </w:pPr>
-      <w:proofErr w:type="gramStart"/>
-      <w:r>
-        <w:t xml:space="preserve">A fase do ciclo de vida de um Servlet que ocorre no instante em que é feita a carga da aplicação pelo Servlet Container denomina-se  :</w:t>
-      </w:r>
-    </w:p>
-    <w:p/>
-    <w:p>
-      <w:r>
-        <w:t xml:space="preserve"/>
-      </w:r>
-    </w:p>
-    <w:p/>
-    <w:p>
-      <w:pPr>
-        <w:pStyle w:val="PargrafodaLista"/>
-        <w:numPr>
-          <w:ilvl w:val="0"/>
-          <w:numId w:val="1"/>
-        </w:numPr>
-      </w:pPr>
-      <w:proofErr w:type="gramStart"/>
-      <w:r>
-        <w:t xml:space="preserve">Na linguagem de programação Java, uma coleção é uma estrutura de dados, um objeto que pode armazenar referências a outros objetos. Assinale a alternativa que apresenta a interface da estrutura de coleções que tem como função associar chaves a valores, sem duplicação de chaves.  :</w:t>
-      </w:r>
-    </w:p>
-    <w:p/>
+      <w:r>
+        <w:t xml:space="preserve">6 - </w:t>
+      </w:r>
+      <w:r>
+        <w:t xml:space="preserve">O método de acesso a arquivos que é realizado por meio do número de registro e permite a leitura/gravação de um registro diretamente em sua posição denomina-se acesso :</w:t>
+      </w:r>
+    </w:p>
+    <w:p>
+      <w:r>
+        <w:tab/>
+        <w:t xml:space="preserve"/>
+      </w:r>
+    </w:p>
+    <w:p>
+      <w:r>
+        <w:tab/>
+        <w:t xml:space="preserve">() serial.</w:t>
+      </w:r>
+    </w:p>
+    <w:p>
+      <w:r>
+        <w:tab/>
+        <w:t xml:space="preserve"/>
+      </w:r>
+    </w:p>
+    <w:p>
+      <w:r>
+        <w:tab/>
+        <w:t xml:space="preserve">() randômico.</w:t>
+      </w:r>
+    </w:p>
+    <w:p>
+      <w:r>
+        <w:tab/>
+        <w:t xml:space="preserve"/>
+      </w:r>
+    </w:p>
+    <w:p>
+      <w:r>
+        <w:tab/>
+        <w:t xml:space="preserve">() sequencial.</w:t>
+      </w:r>
+    </w:p>
+    <w:p>
+      <w:r>
+        <w:tab/>
+        <w:t xml:space="preserve"/>
+      </w:r>
+    </w:p>
+    <w:p>
+      <w:r>
+        <w:tab/>
+        <w:t xml:space="preserve">() direto.</w:t>
+      </w:r>
+    </w:p>
+    <w:p>
+      <w:r>
+        <w:tab/>
+        <w:t xml:space="preserve"/>
+      </w:r>
+    </w:p>
+    <w:p>
+      <w:r>
+        <w:tab/>
+        <w:t xml:space="preserve">() indexado ou por chave.</w:t>
+      </w:r>
+    </w:p>
+    <w:p>
+      <w:r>
+        <w:tab/>
+        <w:t xml:space="preserve"/>
+      </w:r>
+    </w:p>
+    <w:p>
+      <w:pPr>
+        <w:ind w:left="360"/>
+      </w:pPr>
+    </w:p>
     <w:p>
       <w:r>
         <w:t xml:space="preserve"/>

</xml_diff>